<commit_message>
Day 4 - exercise 2 added
</commit_message>
<xml_diff>
--- a/Day 4/answers.docx
+++ b/Day 4/answers.docx
@@ -99,53 +99,19 @@
     <w:p/>
     <w:p>
       <w:r>
-        <w:t xml:space="preserve">1c. The slowest part is the matric operation, it </w:t>
-      </w:r>
-      <w:proofErr w:type="gramStart"/>
-      <w:r>
-        <w:t>take</w:t>
-      </w:r>
-      <w:proofErr w:type="gramEnd"/>
-      <w:r>
-        <w:t xml:space="preserve"> the most time as can be seen in the figure above.</w:t>
-      </w:r>
-    </w:p>
-    <w:p>
-      <w:proofErr w:type="spellStart"/>
-      <w:r>
-        <w:t>Scipy</w:t>
-      </w:r>
-      <w:proofErr w:type="spellEnd"/>
-      <w:r>
-        <w:t xml:space="preserve"> is faster because </w:t>
-      </w:r>
-      <w:proofErr w:type="spellStart"/>
-      <w:r>
-        <w:t>is</w:t>
-      </w:r>
-      <w:proofErr w:type="spellEnd"/>
-      <w:r>
-        <w:t xml:space="preserve"> uses </w:t>
-      </w:r>
-      <w:proofErr w:type="spellStart"/>
-      <w:r>
-        <w:t>numpy</w:t>
-      </w:r>
-      <w:proofErr w:type="spellEnd"/>
-      <w:r>
-        <w:t xml:space="preserve"> functions.</w:t>
+        <w:t>1c. The slowest part is the matric operation, it take the most time as can be seen in the figure above.</w:t>
+      </w:r>
+    </w:p>
+    <w:p>
+      <w:r>
+        <w:t>Scipy is faster because is uses numpy functions.</w:t>
       </w:r>
     </w:p>
     <w:p/>
     <w:p>
       <w:r>
-        <w:t xml:space="preserve">1d. I am getting this </w:t>
-      </w:r>
-      <w:proofErr w:type="gramStart"/>
-      <w:r>
-        <w:t>error</w:t>
-      </w:r>
-      <w:proofErr w:type="gramEnd"/>
+        <w:t>1d. I am getting this error</w:t>
+      </w:r>
     </w:p>
     <w:p>
       <w:r>
@@ -225,6 +191,54 @@
                     <a:xfrm>
                       <a:off x="0" y="0"/>
                       <a:ext cx="5943600" cy="1423035"/>
+                    </a:xfrm>
+                    <a:prstGeom prst="rect">
+                      <a:avLst/>
+                    </a:prstGeom>
+                  </pic:spPr>
+                </pic:pic>
+              </a:graphicData>
+            </a:graphic>
+          </wp:inline>
+        </w:drawing>
+      </w:r>
+    </w:p>
+    <w:p/>
+    <w:p>
+      <w:r>
+        <w:t>2b.</w:t>
+      </w:r>
+    </w:p>
+    <w:p>
+      <w:r>
+        <w:rPr>
+          <w:noProof/>
+        </w:rPr>
+        <w:drawing>
+          <wp:inline distT="0" distB="0" distL="0" distR="0" wp14:anchorId="67D37148" wp14:editId="70D3186A">
+            <wp:extent cx="5943600" cy="342265"/>
+            <wp:effectExtent l="0" t="0" r="0" b="635"/>
+            <wp:docPr id="2" name="Picture 2"/>
+            <wp:cNvGraphicFramePr>
+              <a:graphicFrameLocks xmlns:a="http://schemas.openxmlformats.org/drawingml/2006/main" noChangeAspect="1"/>
+            </wp:cNvGraphicFramePr>
+            <a:graphic xmlns:a="http://schemas.openxmlformats.org/drawingml/2006/main">
+              <a:graphicData uri="http://schemas.openxmlformats.org/drawingml/2006/picture">
+                <pic:pic xmlns:pic="http://schemas.openxmlformats.org/drawingml/2006/picture">
+                  <pic:nvPicPr>
+                    <pic:cNvPr id="1" name=""/>
+                    <pic:cNvPicPr/>
+                  </pic:nvPicPr>
+                  <pic:blipFill>
+                    <a:blip r:embed="rId8"/>
+                    <a:stretch>
+                      <a:fillRect/>
+                    </a:stretch>
+                  </pic:blipFill>
+                  <pic:spPr>
+                    <a:xfrm>
+                      <a:off x="0" y="0"/>
+                      <a:ext cx="5943600" cy="342265"/>
                     </a:xfrm>
                     <a:prstGeom prst="rect">
                       <a:avLst/>

</xml_diff>